<commit_message>
revisi belum bekerja format surat
</commit_message>
<xml_diff>
--- a/etc/data/template/KetBelumBekerjaTemplate.docx
+++ b/etc/data/template/KetBelumBekerjaTemplate.docx
@@ -44,7 +44,7 @@
           <v:shape id="_x0000_s1179" type="#_x0000_t75" style="position:absolute;left:0;text-align:left;margin-left:28.65pt;margin-top:0;width:68.7pt;height:1in;z-index:251658240;visibility:visible;mso-wrap-edited:f" wrapcoords="-191 0 -191 21421 21600 21421 21600 0 -191 0">
             <v:imagedata r:id="rId8" o:title="" grayscale="t" bilevel="t"/>
           </v:shape>
-          <o:OLEObject Type="Embed" ProgID="Word.Picture.8" ShapeID="_x0000_s1179" DrawAspect="Content" ObjectID="_1475919723" r:id="rId9"/>
+          <o:OLEObject Type="Embed" ProgID="Word.Picture.8" ShapeID="_x0000_s1179" DrawAspect="Content" ObjectID="_1476191059" r:id="rId9"/>
         </w:object>
       </w:r>
       <w:r>
@@ -312,14 +312,7 @@
           <w:rFonts w:ascii="Tahoma" w:hAnsi="Tahoma" w:cs="Tahoma"/>
           <w:bCs/>
         </w:rPr>
-        <w:t>${noSurat}</w:t>
-      </w:r>
-      <w:r>
-        <w:rPr>
-          <w:rFonts w:ascii="Tahoma" w:hAnsi="Tahoma" w:cs="Tahoma"/>
-          <w:bCs/>
-        </w:rPr>
-        <w:t xml:space="preserve">  </w:t>
+        <w:t xml:space="preserve">${noSurat}  </w:t>
       </w:r>
       <w:r>
         <w:rPr>
@@ -434,7 +427,6 @@
       <w:r>
         <w:rPr>
           <w:rFonts w:ascii="Tahoma" w:hAnsi="Tahoma" w:cs="Tahoma"/>
-          <w:b w:val="0"/>
           <w:bCs/>
         </w:rPr>
         <w:t>${nama}</w:t>
@@ -961,7 +953,6 @@
         <w:rPr>
           <w:rFonts w:ascii="Tahoma" w:hAnsi="Tahoma" w:cs="Tahoma"/>
           <w:b w:val="0"/>
-          <w:color w:val="FF0000"/>
           <w:szCs w:val="24"/>
           <w:lang w:val="fi-FI"/>
         </w:rPr>
@@ -1127,28 +1118,7 @@
           <w:rFonts w:ascii="Tahoma" w:hAnsi="Tahoma" w:cs="Tahoma"/>
           <w:bCs/>
         </w:rPr>
-        <w:t>${</w:t>
-      </w:r>
-      <w:r>
-        <w:rPr>
-          <w:rFonts w:ascii="Tahoma" w:hAnsi="Tahoma" w:cs="Tahoma"/>
-          <w:bCs/>
-        </w:rPr>
-        <w:t>keperluan</w:t>
-      </w:r>
-      <w:r>
-        <w:rPr>
-          <w:rFonts w:ascii="Tahoma" w:hAnsi="Tahoma" w:cs="Tahoma"/>
-          <w:bCs/>
-        </w:rPr>
-        <w:t>}</w:t>
-      </w:r>
-      <w:r>
-        <w:rPr>
-          <w:rFonts w:ascii="Tahoma" w:hAnsi="Tahoma" w:cs="Tahoma"/>
-          <w:bCs/>
-        </w:rPr>
-        <w:t>.</w:t>
+        <w:t>${keperluan}.</w:t>
       </w:r>
     </w:p>
     <w:p>
@@ -1388,6 +1358,7 @@
         </w:rPr>
         <w:t xml:space="preserve">                </w:t>
       </w:r>
+      <w:bookmarkStart w:id="0" w:name="_GoBack"/>
       <w:r>
         <w:rPr>
           <w:rFonts w:ascii="Tahoma" w:hAnsi="Tahoma" w:cs="Tahoma"/>
@@ -1402,6 +1373,7 @@
         </w:rPr>
         <w:t>${nipPejabat}</w:t>
       </w:r>
+      <w:bookmarkEnd w:id="0"/>
     </w:p>
     <w:p>
       <w:pPr>
@@ -1417,8 +1389,6 @@
           <w:lang w:val="en-US"/>
         </w:rPr>
       </w:pPr>
-      <w:bookmarkStart w:id="0" w:name="_GoBack"/>
-      <w:bookmarkEnd w:id="0"/>
     </w:p>
     <w:p>
       <w:pPr>
@@ -3093,7 +3063,7 @@
 </file>
 
 <file path=customXml/itemProps1.xml><?xml version="1.0" encoding="utf-8"?>
-<ds:datastoreItem xmlns:ds="http://schemas.openxmlformats.org/officeDocument/2006/customXml" ds:itemID="{CFF318DD-66CE-4790-AF74-5174AA78BE54}">
+<ds:datastoreItem xmlns:ds="http://schemas.openxmlformats.org/officeDocument/2006/customXml" ds:itemID="{D0ECB31E-3D4A-499C-8C0B-AA4669E1626B}">
   <ds:schemaRefs>
     <ds:schemaRef ds:uri="http://schemas.openxmlformats.org/officeDocument/2006/bibliography"/>
   </ds:schemaRefs>

</xml_diff>